<commit_message>
Lettura dal file csv implementazione nuove funzionalità
</commit_message>
<xml_diff>
--- a/Il protocollo di comunicazione utilizzato.docx
+++ b/Il protocollo di comunicazione utilizzato.docx
@@ -1025,9 +1025,9 @@
 <file path=word/numbering.xml><?xml version="1.0" encoding="utf-8"?>
 <w:numbering xmlns:wpc="http://schemas.microsoft.com/office/word/2010/wordprocessingCanvas" xmlns:cx="http://schemas.microsoft.com/office/drawing/2014/chartex" xmlns:cx1="http://schemas.microsoft.com/office/drawing/2015/9/8/chartex" xmlns:cx2="http://schemas.microsoft.com/office/drawing/2015/10/21/chartex" xmlns:cx3="http://schemas.microsoft.com/office/drawing/2016/5/9/chartex" xmlns:cx4="http://schemas.microsoft.com/office/drawing/2016/5/10/chartex" xmlns:cx5="http://schemas.microsoft.com/office/drawing/2016/5/11/chartex" xmlns:cx6="http://schemas.microsoft.com/office/drawing/2016/5/12/chartex" xmlns:cx7="http://schemas.microsoft.com/office/drawing/2016/5/13/chartex" xmlns:cx8="http://schemas.microsoft.com/office/drawing/2016/5/14/chartex" xmlns:mc="http://schemas.openxmlformats.org/markup-compatibility/2006" xmlns:aink="http://schemas.microsoft.com/office/drawing/2016/ink" xmlns:am3d="http://schemas.microsoft.com/office/drawing/2017/model3d" xmlns:o="urn:schemas-microsoft-com:office:office" xmlns:r="http://schemas.openxmlformats.org/officeDocument/2006/relationships" xmlns:m="http://schemas.openxmlformats.org/officeDocument/2006/math" xmlns:v="urn:schemas-microsoft-com:vml" xmlns:wp14="http://schemas.microsoft.com/office/word/2010/wordprocessingDrawing" xmlns:wp="http://schemas.openxmlformats.org/drawingml/2006/wordprocessingDrawing" xmlns:w10="urn:schemas-microsoft-com:office:word" xmlns:w="http://schemas.openxmlformats.org/wordprocessingml/2006/main" xmlns:w14="http://schemas.microsoft.com/office/word/2010/wordml" xmlns:w15="http://schemas.microsoft.com/office/word/2012/wordml" xmlns:w16cex="http://schemas.microsoft.com/office/word/2018/wordml/cex" xmlns:w16cid="http://schemas.microsoft.com/office/word/2016/wordml/cid" xmlns:w16="http://schemas.microsoft.com/office/word/2018/wordml" xmlns:w16sdtdh="http://schemas.microsoft.com/office/word/2020/wordml/sdtdatahash" xmlns:w16se="http://schemas.microsoft.com/office/word/2015/wordml/symex" xmlns:wpg="http://schemas.microsoft.com/office/word/2010/wordprocessingGroup" xmlns:wpi="http://schemas.microsoft.com/office/word/2010/wordprocessingInk" xmlns:wne="http://schemas.microsoft.com/office/word/2006/wordml" xmlns:wps="http://schemas.microsoft.com/office/word/2010/wordprocessingShape" mc:Ignorable="w14 w15 w16se w16cid w16 w16cex w16sdtdh wp14">
   <w:abstractNum w:abstractNumId="0" w15:restartNumberingAfterBreak="0">
-    <w:nsid w:val="0DF511BF"/>
+    <w:nsid w:val="1F3F73F4"/>
     <w:multiLevelType w:val="multilevel"/>
-    <w:tmpl w:val="090A2E78"/>
+    <w:tmpl w:val="60C019B0"/>
     <w:lvl w:ilvl="0">
       <w:start w:val="1"/>
       <w:numFmt w:val="bullet"/>
@@ -1174,9 +1174,9 @@
     </w:lvl>
   </w:abstractNum>
   <w:abstractNum w:abstractNumId="1" w15:restartNumberingAfterBreak="0">
-    <w:nsid w:val="105F3E9E"/>
+    <w:nsid w:val="415219F3"/>
     <w:multiLevelType w:val="multilevel"/>
-    <w:tmpl w:val="EC54E8A2"/>
+    <w:tmpl w:val="62A6F262"/>
     <w:lvl w:ilvl="0">
       <w:start w:val="1"/>
       <w:numFmt w:val="bullet"/>
@@ -1323,9 +1323,9 @@
     </w:lvl>
   </w:abstractNum>
   <w:abstractNum w:abstractNumId="2" w15:restartNumberingAfterBreak="0">
-    <w:nsid w:val="1BB23E2F"/>
+    <w:nsid w:val="5B7A1C40"/>
     <w:multiLevelType w:val="multilevel"/>
-    <w:tmpl w:val="BE92850A"/>
+    <w:tmpl w:val="197C2378"/>
     <w:lvl w:ilvl="0">
       <w:start w:val="1"/>
       <w:numFmt w:val="bullet"/>
@@ -1915,7 +1915,7 @@
     <w:uiPriority w:val="99"/>
     <w:semiHidden/>
     <w:unhideWhenUsed/>
-    <w:rsid w:val="00640A1F"/>
+    <w:rsid w:val="007E5AAC"/>
     <w:pPr>
       <w:spacing w:before="100" w:beforeAutospacing="1" w:after="100" w:afterAutospacing="1" w:line="240" w:lineRule="auto"/>
     </w:pPr>

</xml_diff>